<commit_message>
02052019 Mg Nyan Lin Htet
</commit_message>
<xml_diff>
--- a/02052019MgNyanLinHtet.docx
+++ b/02052019MgNyanLinHtet.docx
@@ -254,7 +254,6 @@
               <w:rPr>
                 <w:spacing w:val="0"/>
                 <w:position w:val="0"/>
-                <w:shd w:fill="auto" w:val="clear"/>
               </w:rPr>
             </w:pPr>
             <w:r>
@@ -295,7 +294,6 @@
               <w:rPr>
                 <w:spacing w:val="0"/>
                 <w:position w:val="0"/>
-                <w:shd w:fill="auto" w:val="clear"/>
               </w:rPr>
             </w:pPr>
             <w:r>
@@ -336,7 +334,6 @@
               <w:rPr>
                 <w:spacing w:val="0"/>
                 <w:position w:val="0"/>
-                <w:shd w:fill="auto" w:val="clear"/>
               </w:rPr>
             </w:pPr>
             <w:r>
@@ -377,7 +374,6 @@
               <w:rPr>
                 <w:spacing w:val="0"/>
                 <w:position w:val="0"/>
-                <w:shd w:fill="auto" w:val="clear"/>
               </w:rPr>
             </w:pPr>
             <w:r>
@@ -418,7 +414,6 @@
               <w:rPr>
                 <w:spacing w:val="0"/>
                 <w:position w:val="0"/>
-                <w:shd w:fill="auto" w:val="clear"/>
               </w:rPr>
             </w:pPr>
             <w:r>
@@ -467,7 +462,6 @@
                 <w:spacing w:val="0"/>
                 <w:position w:val="0"/>
                 <w:sz w:val="22"/>
-                <w:shd w:fill="auto" w:val="clear"/>
               </w:rPr>
             </w:pPr>
             <w:r>
@@ -511,7 +505,6 @@
                 <w:spacing w:val="0"/>
                 <w:position w:val="0"/>
                 <w:sz w:val="22"/>
-                <w:shd w:fill="auto" w:val="clear"/>
               </w:rPr>
             </w:pPr>
             <w:r>
@@ -557,6 +550,136 @@
                 <w:shd w:fill="auto" w:val="clear"/>
               </w:rPr>
             </w:pPr>
+            <w:r>
+              <w:rPr>
+                <w:rFonts w:ascii="Calibri" w:hAnsi="Calibri" w:cs="Calibri" w:eastAsia="Calibri"/>
+                <w:color w:val="auto"/>
+                <w:spacing w:val="0"/>
+                <w:position w:val="0"/>
+                <w:sz w:val="22"/>
+                <w:shd w:fill="auto" w:val="clear"/>
+              </w:rPr>
+              <w:t xml:space="preserve">1. Set up Mysql,git,Gotomeeting</w:t>
+            </w:r>
+          </w:p>
+          <w:p>
+            <w:pPr>
+              <w:spacing w:before="0" w:after="0" w:line="240"/>
+              <w:ind w:right="0" w:left="0" w:firstLine="0"/>
+              <w:jc w:val="left"/>
+              <w:rPr>
+                <w:rFonts w:ascii="Calibri" w:hAnsi="Calibri" w:cs="Calibri" w:eastAsia="Calibri"/>
+                <w:color w:val="auto"/>
+                <w:spacing w:val="0"/>
+                <w:position w:val="0"/>
+                <w:sz w:val="22"/>
+                <w:shd w:fill="auto" w:val="clear"/>
+              </w:rPr>
+            </w:pPr>
+            <w:r>
+              <w:rPr>
+                <w:rFonts w:ascii="Calibri" w:hAnsi="Calibri" w:cs="Calibri" w:eastAsia="Calibri"/>
+                <w:color w:val="auto"/>
+                <w:spacing w:val="0"/>
+                <w:position w:val="0"/>
+                <w:sz w:val="22"/>
+                <w:shd w:fill="auto" w:val="clear"/>
+              </w:rPr>
+              <w:t xml:space="preserve">2. Java Assignment     Factorial(procedure,recursive)</w:t>
+            </w:r>
+          </w:p>
+          <w:p>
+            <w:pPr>
+              <w:spacing w:before="0" w:after="0" w:line="240"/>
+              <w:ind w:right="0" w:left="0" w:firstLine="0"/>
+              <w:jc w:val="left"/>
+              <w:rPr>
+                <w:rFonts w:ascii="Calibri" w:hAnsi="Calibri" w:cs="Calibri" w:eastAsia="Calibri"/>
+                <w:color w:val="auto"/>
+                <w:spacing w:val="0"/>
+                <w:position w:val="0"/>
+                <w:sz w:val="22"/>
+                <w:shd w:fill="auto" w:val="clear"/>
+              </w:rPr>
+            </w:pPr>
+            <w:r>
+              <w:rPr>
+                <w:rFonts w:ascii="Calibri" w:hAnsi="Calibri" w:cs="Calibri" w:eastAsia="Calibri"/>
+                <w:color w:val="auto"/>
+                <w:spacing w:val="0"/>
+                <w:position w:val="0"/>
+                <w:sz w:val="22"/>
+                <w:shd w:fill="auto" w:val="clear"/>
+              </w:rPr>
+              <w:t xml:space="preserve">3. Linux Basic Command</w:t>
+            </w:r>
+          </w:p>
+          <w:p>
+            <w:pPr>
+              <w:spacing w:before="0" w:after="0" w:line="240"/>
+              <w:ind w:right="0" w:left="0" w:firstLine="0"/>
+              <w:jc w:val="left"/>
+              <w:rPr>
+                <w:rFonts w:ascii="Calibri" w:hAnsi="Calibri" w:cs="Calibri" w:eastAsia="Calibri"/>
+                <w:color w:val="auto"/>
+                <w:spacing w:val="0"/>
+                <w:position w:val="0"/>
+                <w:sz w:val="22"/>
+                <w:shd w:fill="auto" w:val="clear"/>
+              </w:rPr>
+            </w:pPr>
+            <w:r>
+              <w:rPr>
+                <w:rFonts w:ascii="Calibri" w:hAnsi="Calibri" w:cs="Calibri" w:eastAsia="Calibri"/>
+                <w:color w:val="auto"/>
+                <w:spacing w:val="0"/>
+                <w:position w:val="0"/>
+                <w:sz w:val="22"/>
+                <w:shd w:fill="auto" w:val="clear"/>
+              </w:rPr>
+              <w:t xml:space="preserve">4. Git Basic Command</w:t>
+            </w:r>
+          </w:p>
+          <w:p>
+            <w:pPr>
+              <w:spacing w:before="0" w:after="0" w:line="240"/>
+              <w:ind w:right="0" w:left="0" w:firstLine="0"/>
+              <w:jc w:val="left"/>
+              <w:rPr>
+                <w:rFonts w:ascii="Calibri" w:hAnsi="Calibri" w:cs="Calibri" w:eastAsia="Calibri"/>
+                <w:color w:val="auto"/>
+                <w:spacing w:val="0"/>
+                <w:position w:val="0"/>
+                <w:sz w:val="22"/>
+                <w:shd w:fill="auto" w:val="clear"/>
+              </w:rPr>
+            </w:pPr>
+            <w:r>
+              <w:rPr>
+                <w:rFonts w:ascii="Calibri" w:hAnsi="Calibri" w:cs="Calibri" w:eastAsia="Calibri"/>
+                <w:color w:val="auto"/>
+                <w:spacing w:val="0"/>
+                <w:position w:val="0"/>
+                <w:sz w:val="22"/>
+                <w:shd w:fill="auto" w:val="clear"/>
+              </w:rPr>
+              <w:t xml:space="preserve">5. Code Review</w:t>
+            </w:r>
+          </w:p>
+          <w:p>
+            <w:pPr>
+              <w:spacing w:before="0" w:after="0" w:line="240"/>
+              <w:ind w:right="0" w:left="0" w:firstLine="0"/>
+              <w:jc w:val="left"/>
+              <w:rPr>
+                <w:rFonts w:ascii="Calibri" w:hAnsi="Calibri" w:cs="Calibri" w:eastAsia="Calibri"/>
+                <w:color w:val="auto"/>
+                <w:spacing w:val="0"/>
+                <w:position w:val="0"/>
+                <w:sz w:val="22"/>
+                <w:shd w:fill="auto" w:val="clear"/>
+              </w:rPr>
+            </w:pPr>
           </w:p>
         </w:tc>
         <w:tc>
@@ -589,6 +712,17 @@
                 <w:shd w:fill="auto" w:val="clear"/>
               </w:rPr>
             </w:pPr>
+            <w:r>
+              <w:rPr>
+                <w:rFonts w:ascii="Calibri" w:hAnsi="Calibri" w:cs="Calibri" w:eastAsia="Calibri"/>
+                <w:color w:val="auto"/>
+                <w:spacing w:val="0"/>
+                <w:position w:val="0"/>
+                <w:sz w:val="22"/>
+                <w:shd w:fill="auto" w:val="clear"/>
+              </w:rPr>
+              <w:t xml:space="preserve">Done</w:t>
+            </w:r>
           </w:p>
         </w:tc>
         <w:tc>
@@ -655,7 +789,6 @@
                 <w:spacing w:val="0"/>
                 <w:position w:val="0"/>
                 <w:sz w:val="22"/>
-                <w:shd w:fill="auto" w:val="clear"/>
               </w:rPr>
             </w:pPr>
             <w:r>
@@ -832,7 +965,6 @@
                 <w:spacing w:val="0"/>
                 <w:position w:val="0"/>
                 <w:sz w:val="22"/>
-                <w:shd w:fill="auto" w:val="clear"/>
               </w:rPr>
             </w:pPr>
             <w:r>
@@ -1009,7 +1141,6 @@
                 <w:spacing w:val="0"/>
                 <w:position w:val="0"/>
                 <w:sz w:val="22"/>
-                <w:shd w:fill="auto" w:val="clear"/>
               </w:rPr>
             </w:pPr>
             <w:r>

</xml_diff>